<commit_message>
Charges being added to Diversion entry.
</commit_message>
<xml_diff>
--- a/resources/Saved/21CRB01291_Diversion Judgment Entry.docx
+++ b/resources/Saved/21CRB01291_Diversion Judgment Entry.docx
@@ -1111,7 +1111,7 @@
                 <w:sz w:val="20"/>
                 <w:szCs w:val="20"/>
               </w:rPr>
-              <w:t xml:space="preserve">None</w:t>
+              <w:t xml:space="preserve">No Contest</w:t>
             </w:r>
           </w:p>
         </w:tc>
@@ -1192,7 +1192,7 @@
                 <w:sz w:val="20"/>
                 <w:szCs w:val="20"/>
               </w:rPr>
-              <w:t xml:space="preserve">None</w:t>
+              <w:t xml:space="preserve">Guilty</w:t>
             </w:r>
           </w:p>
         </w:tc>
@@ -1273,7 +1273,7 @@
                 <w:sz w:val="20"/>
                 <w:szCs w:val="20"/>
               </w:rPr>
-              <w:t xml:space="preserve">None</w:t>
+              <w:t xml:space="preserve">$ 50</w:t>
             </w:r>
           </w:p>
         </w:tc>
@@ -1374,7 +1374,7 @@
                 <w:sz w:val="20"/>
                 <w:szCs w:val="20"/>
               </w:rPr>
-              <w:t xml:space="preserve">None</w:t>
+              <w:t xml:space="preserve">$ 0</w:t>
             </w:r>
           </w:p>
         </w:tc>
@@ -1455,7 +1455,7 @@
                 <w:sz w:val="20"/>
                 <w:szCs w:val="20"/>
               </w:rPr>
-              <w:t xml:space="preserve">None</w:t>
+              <w:t xml:space="preserve">5</w:t>
             </w:r>
           </w:p>
         </w:tc>

</xml_diff>

<commit_message>
Diversion ordered set to true in init.
</commit_message>
<xml_diff>
--- a/resources/Saved/21CRB01291_Diversion Judgment Entry.docx
+++ b/resources/Saved/21CRB01291_Diversion Judgment Entry.docx
@@ -771,6 +771,140 @@
           <w:szCs w:val="20"/>
         </w:rPr>
       </w:pPr>
+      <w:r>
+        <w:rPr>
+          <w:rFonts w:ascii="Palatino Linotype" w:hAnsi="Palatino Linotype"/>
+          <w:sz w:val="20"/>
+          <w:szCs w:val="20"/>
+        </w:rPr>
+        <w:t xml:space="preserve"/>
+      </w:r>
+      <w:r>
+        <w:rPr>
+          <w:rFonts w:ascii="Palatino Linotype" w:hAnsi="Palatino Linotype"/>
+          <w:sz w:val="20"/>
+          <w:szCs w:val="20"/>
+        </w:rPr>
+        <w:t xml:space="preserve"/>
+        <w:br/>
+        <w:t xml:space="preserve"/>
+      </w:r>
+      <w:r>
+        <w:rPr>
+          <w:rFonts w:ascii="Palatino Linotype" w:hAnsi="Palatino Linotype"/>
+          <w:b/>
+          <w:sz w:val="20"/>
+          <w:szCs w:val="20"/>
+        </w:rPr>
+        <w:t xml:space="preserve">Diversion. </w:t>
+      </w:r>
+      <w:r>
+        <w:rPr>
+          <w:rFonts w:ascii="Palatino Linotype" w:hAnsi="Palatino Linotype"/>
+          <w:b/>
+          <w:sz w:val="20"/>
+          <w:szCs w:val="20"/>
+        </w:rPr>
+        <w:t xml:space="preserve"> </w:t>
+      </w:r>
+      <w:r>
+        <w:rPr>
+          <w:rFonts w:ascii="Palatino Linotype" w:hAnsi="Palatino Linotype"/>
+          <w:sz w:val="20"/>
+          <w:szCs w:val="20"/>
+        </w:rPr>
+        <w:t xml:space="preserve">Defendant is eligible for the None. The Defendant’s plea and the Court’s findings are set forth in the chart below. The sentence, including any fines, costs and jail days, is SUSPENDED pending Defendant’s completion of the </w:t>
+      </w:r>
+      <w:r>
+        <w:rPr>
+          <w:rFonts w:ascii="Palatino Linotype" w:hAnsi="Palatino Linotype"/>
+          <w:sz w:val="20"/>
+          <w:szCs w:val="20"/>
+        </w:rPr>
+        <w:t xml:space="preserve">None</w:t>
+      </w:r>
+      <w:r>
+        <w:rPr>
+          <w:rFonts w:ascii="Palatino Linotype" w:hAnsi="Palatino Linotype"/>
+          <w:sz w:val="20"/>
+          <w:szCs w:val="20"/>
+        </w:rPr>
+        <w:t xml:space="preserve">. Should Defendant fail to complete the terms of the </w:t>
+      </w:r>
+      <w:r>
+        <w:rPr>
+          <w:rFonts w:ascii="Palatino Linotype" w:hAnsi="Palatino Linotype"/>
+          <w:sz w:val="20"/>
+          <w:szCs w:val="20"/>
+        </w:rPr>
+        <w:t xml:space="preserve">None</w:t>
+      </w:r>
+      <w:r>
+        <w:rPr>
+          <w:rFonts w:ascii="Palatino Linotype" w:hAnsi="Palatino Linotype"/>
+          <w:sz w:val="20"/>
+          <w:szCs w:val="20"/>
+        </w:rPr>
+        <w:t>, the sentence shall apply</w:t>
+      </w:r>
+      <w:r>
+        <w:rPr>
+          <w:rFonts w:ascii="Palatino Linotype" w:hAnsi="Palatino Linotype"/>
+          <w:sz w:val="20"/>
+          <w:szCs w:val="20"/>
+        </w:rPr>
+        <w:t>,</w:t>
+      </w:r>
+      <w:r>
+        <w:rPr>
+          <w:rFonts w:ascii="Palatino Linotype" w:hAnsi="Palatino Linotype"/>
+          <w:sz w:val="20"/>
+          <w:szCs w:val="20"/>
+        </w:rPr>
+        <w:t xml:space="preserve"> and Defendant shall pay fines </w:t>
+      </w:r>
+      <w:r>
+        <w:rPr>
+          <w:rFonts w:ascii="Palatino Linotype" w:hAnsi="Palatino Linotype"/>
+          <w:sz w:val="20"/>
+          <w:szCs w:val="20"/>
+        </w:rPr>
+        <w:t xml:space="preserve">and court costs </w:t>
+      </w:r>
+      <w:r>
+        <w:rPr>
+          <w:rFonts w:ascii="Palatino Linotype" w:hAnsi="Palatino Linotype"/>
+          <w:sz w:val="20"/>
+          <w:szCs w:val="20"/>
+        </w:rPr>
+        <w:t xml:space="preserve">by None</w:t>
+      </w:r>
+      <w:r>
+        <w:rPr>
+          <w:rFonts w:ascii="Palatino Linotype" w:hAnsi="Palatino Linotype"/>
+          <w:sz w:val="20"/>
+          <w:szCs w:val="20"/>
+        </w:rPr>
+        <w:t xml:space="preserve"/>
+      </w:r>
+      <w:r>
+        <w:rPr>
+          <w:rFonts w:ascii="Palatino Linotype" w:hAnsi="Palatino Linotype"/>
+          <w:sz w:val="20"/>
+          <w:szCs w:val="20"/>
+        </w:rPr>
+        <w:t>.</w:t>
+      </w:r>
+      <w:r>
+        <w:rPr>
+          <w:rFonts w:ascii="Palatino Linotype" w:hAnsi="Palatino Linotype"/>
+          <w:sz w:val="20"/>
+          <w:szCs w:val="20"/>
+        </w:rPr>
+        <w:t xml:space="preserve"/>
+        <w:br/>
+        <w:t xml:space="preserve"/>
+      </w:r>
       <w:r>
         <w:rPr>
           <w:rFonts w:ascii="Palatino Linotype" w:hAnsi="Palatino Linotype"/>

</xml_diff>

<commit_message>
Updated Diversion view and added textEdit for other.
</commit_message>
<xml_diff>
--- a/resources/Saved/21CRB01291_Diversion Judgment Entry.docx
+++ b/resources/Saved/21CRB01291_Diversion Judgment Entry.docx
@@ -239,7 +239,7 @@
           <w:sz w:val="20"/>
           <w:szCs w:val="20"/>
         </w:rPr>
-        <w:t>o</w:t>
+        <w:t xml:space="preserve">o</w:t>
       </w:r>
       <w:r>
         <w:rPr>
@@ -574,7 +574,7 @@
           <w:szCs w:val="20"/>
           <w:lang w:val="en-CA"/>
         </w:rPr>
-        <w:t>Defendant appeared in Court</w:t>
+        <w:t xml:space="preserve">Defendant appeared in Court</w:t>
       </w:r>
       <w:r>
         <w:rPr>
@@ -759,7 +759,7 @@
           <w:sz w:val="20"/>
           <w:szCs w:val="20"/>
         </w:rPr>
-        <w:t>The Court, finding that the Defendant entered the plea knowingly, intelligently, and voluntarily, accepted the plea and entered the following sentence:</w:t>
+        <w:t xml:space="preserve">The Court, finding that the Defendant entered the plea knowingly, intelligently, and voluntarily, accepted the plea and entered the following sentence:</w:t>
       </w:r>
     </w:p>
     <w:p>
@@ -813,15 +813,15 @@
           <w:sz w:val="20"/>
           <w:szCs w:val="20"/>
         </w:rPr>
-        <w:t xml:space="preserve">Defendant is eligible for the None. The Defendant’s plea and the Court’s findings are set forth in the chart below. The sentence, including any fines, costs and jail days, is SUSPENDED pending Defendant’s completion of the </w:t>
-      </w:r>
-      <w:r>
-        <w:rPr>
-          <w:rFonts w:ascii="Palatino Linotype" w:hAnsi="Palatino Linotype"/>
-          <w:sz w:val="20"/>
-          <w:szCs w:val="20"/>
-        </w:rPr>
-        <w:t xml:space="preserve">None</w:t>
+        <w:t xml:space="preserve">Defendant is eligible for the Theft Diversion Program. The Defendant’s plea and the Court’s findings are set forth in the chart below. The sentence, including any fines, costs and jail days, is SUSPENDED pending Defendant’s completion of the </w:t>
+      </w:r>
+      <w:r>
+        <w:rPr>
+          <w:rFonts w:ascii="Palatino Linotype" w:hAnsi="Palatino Linotype"/>
+          <w:sz w:val="20"/>
+          <w:szCs w:val="20"/>
+        </w:rPr>
+        <w:t xml:space="preserve">Theft Diversion Program</w:t>
       </w:r>
       <w:r>
         <w:rPr>
@@ -837,7 +837,7 @@
           <w:sz w:val="20"/>
           <w:szCs w:val="20"/>
         </w:rPr>
-        <w:t xml:space="preserve">None</w:t>
+        <w:t xml:space="preserve">Theft Diversion Program</w:t>
       </w:r>
       <w:r>
         <w:rPr>
@@ -853,6 +853,62 @@
           <w:sz w:val="20"/>
           <w:szCs w:val="20"/>
         </w:rPr>
+        <w:t xml:space="preserve">,</w:t>
+      </w:r>
+      <w:r>
+        <w:rPr>
+          <w:rFonts w:ascii="Palatino Linotype" w:hAnsi="Palatino Linotype"/>
+          <w:sz w:val="20"/>
+          <w:szCs w:val="20"/>
+        </w:rPr>
+        <w:t xml:space="preserve"> and Defendant shall pay fines </w:t>
+      </w:r>
+      <w:r>
+        <w:rPr>
+          <w:rFonts w:ascii="Palatino Linotype" w:hAnsi="Palatino Linotype"/>
+          <w:sz w:val="20"/>
+          <w:szCs w:val="20"/>
+        </w:rPr>
+        <w:t xml:space="preserve">and court costs </w:t>
+      </w:r>
+      <w:r>
+        <w:rPr>
+          <w:rFonts w:ascii="Palatino Linotype" w:hAnsi="Palatino Linotype"/>
+          <w:sz w:val="20"/>
+          <w:szCs w:val="20"/>
+        </w:rPr>
+        <w:t xml:space="preserve">by June 14, 2022</w:t>
+      </w:r>
+      <w:r>
+        <w:rPr>
+          <w:rFonts w:ascii="Palatino Linotype" w:hAnsi="Palatino Linotype"/>
+          <w:sz w:val="20"/>
+          <w:szCs w:val="20"/>
+        </w:rPr>
+        <w:t xml:space="preserve"/>
+      </w:r>
+      <w:r>
+        <w:rPr>
+          <w:rFonts w:ascii="Palatino Linotype" w:hAnsi="Palatino Linotype"/>
+          <w:sz w:val="20"/>
+          <w:szCs w:val="20"/>
+        </w:rPr>
+        <w:t xml:space="preserve">, </w:t>
+      </w:r>
+      <w:r>
+        <w:rPr>
+          <w:rFonts w:ascii="Palatino Linotype" w:hAnsi="Palatino Linotype"/>
+          <w:sz w:val="20"/>
+          <w:szCs w:val="20"/>
+        </w:rPr>
+        <w:t xml:space="preserve">and shall report to jail on June 17, 2022</w:t>
+      </w:r>
+      <w:r>
+        <w:rPr>
+          <w:rFonts w:ascii="Palatino Linotype" w:hAnsi="Palatino Linotype"/>
+          <w:sz w:val="20"/>
+          <w:szCs w:val="20"/>
+        </w:rPr>
         <w:t>,</w:t>
       </w:r>
       <w:r>
@@ -861,24 +917,18 @@
           <w:sz w:val="20"/>
           <w:szCs w:val="20"/>
         </w:rPr>
-        <w:t xml:space="preserve"> and Defendant shall pay fines </w:t>
-      </w:r>
-      <w:r>
-        <w:rPr>
-          <w:rFonts w:ascii="Palatino Linotype" w:hAnsi="Palatino Linotype"/>
-          <w:sz w:val="20"/>
-          <w:szCs w:val="20"/>
-        </w:rPr>
-        <w:t xml:space="preserve">and court costs </w:t>
-      </w:r>
-      <w:r>
-        <w:rPr>
-          <w:rFonts w:ascii="Palatino Linotype" w:hAnsi="Palatino Linotype"/>
-          <w:sz w:val="20"/>
-          <w:szCs w:val="20"/>
-        </w:rPr>
-        <w:t xml:space="preserve">by None</w:t>
-      </w:r>
+        <w:t xml:space="preserve"> at 7:00 </w:t>
+      </w:r>
+      <w:proofErr w:type="spellStart"/>
+      <w:r>
+        <w:rPr>
+          <w:rFonts w:ascii="Palatino Linotype" w:hAnsi="Palatino Linotype"/>
+          <w:sz w:val="20"/>
+          <w:szCs w:val="20"/>
+        </w:rPr>
+        <w:t>p.m</w:t>
+      </w:r>
+      <w:proofErr w:type="spellEnd"/>
       <w:r>
         <w:rPr>
           <w:rFonts w:ascii="Palatino Linotype" w:hAnsi="Palatino Linotype"/>
@@ -1407,7 +1457,7 @@
                 <w:sz w:val="20"/>
                 <w:szCs w:val="20"/>
               </w:rPr>
-              <w:t xml:space="preserve">$ 50</w:t>
+              <w:t xml:space="preserve">$ 45</w:t>
             </w:r>
           </w:p>
         </w:tc>
@@ -1780,7 +1830,7 @@
           <w:szCs w:val="20"/>
           <w:u w:val="single"/>
         </w:rPr>
-        <w:t>court costs if</w:t>
+        <w:t xml:space="preserve">court costs if</w:t>
       </w:r>
       <w:r>
         <w:rPr>
@@ -1798,7 +1848,7 @@
           <w:szCs w:val="20"/>
           <w:u w:val="single"/>
         </w:rPr>
-        <w:t xml:space="preserve">the None</w:t>
+        <w:t xml:space="preserve">the Theft Diversion Program</w:t>
       </w:r>
       <w:r>
         <w:rPr>
@@ -1825,7 +1875,25 @@
           <w:sz w:val="20"/>
           <w:szCs w:val="20"/>
         </w:rPr>
-        <w:t xml:space="preserve"> If Defendant does not successfully complete the None then the diversion program fee shall be applied to fines and costs.</w:t>
+        <w:t xml:space="preserve"> If Defendant does not successfully complete the Theft Diversion Program</w:t>
+      </w:r>
+      <w:r>
+        <w:rPr>
+          <w:rFonts w:ascii="Palatino Linotype" w:hAnsi="Palatino Linotype"/>
+          <w:bCs/>
+          <w:sz w:val="20"/>
+          <w:szCs w:val="20"/>
+        </w:rPr>
+        <w:t xml:space="preserve">,</w:t>
+      </w:r>
+      <w:r>
+        <w:rPr>
+          <w:rFonts w:ascii="Palatino Linotype" w:hAnsi="Palatino Linotype"/>
+          <w:bCs/>
+          <w:sz w:val="20"/>
+          <w:szCs w:val="20"/>
+        </w:rPr>
+        <w:t xml:space="preserve"> then the diversion program fee shall be applied to fines and costs.</w:t>
       </w:r>
       <w:r>
         <w:rPr>
@@ -1956,7 +2024,7 @@
           <w:sz w:val="20"/>
           <w:szCs w:val="20"/>
         </w:rPr>
-        <w:t>____________________________________</w:t>
+        <w:t xml:space="preserve">____________________________________</w:t>
       </w:r>
     </w:p>
     <w:p>
@@ -2110,7 +2178,7 @@
           <w:sz w:val="16"/>
           <w:szCs w:val="16"/>
         </w:rPr>
-        <w:t>_________</w:t>
+        <w:t xml:space="preserve">_________</w:t>
       </w:r>
       <w:r>
         <w:rPr>

</xml_diff>

<commit_message>
Fixed R.C. statute double appearing again.
</commit_message>
<xml_diff>
--- a/resources/Saved/21CRB01291_Diversion Judgment Entry.docx
+++ b/resources/Saved/21CRB01291_Diversion Judgment Entry.docx
@@ -486,6 +486,7 @@
         <w:jc w:val="center"/>
         <w:rPr>
           <w:rFonts w:ascii="Palatino Linotype" w:hAnsi="Palatino Linotype"/>
+          <w:bCs/>
           <w:sz w:val="20"/>
           <w:szCs w:val="20"/>
         </w:rPr>
@@ -499,7 +500,40 @@
           <w:szCs w:val="20"/>
           <w:u w:val="single"/>
         </w:rPr>
-        <w:t>FINAL JUDGMENT ENTRY</w:t>
+        <w:t>MAGISTRATE</w:t>
+      </w:r>
+      <w:r>
+        <w:rPr>
+          <w:rFonts w:ascii="Palatino Linotype" w:hAnsi="Palatino Linotype"/>
+          <w:b/>
+          <w:bCs/>
+          <w:sz w:val="20"/>
+          <w:szCs w:val="20"/>
+          <w:u w:val="single"/>
+        </w:rPr>
+        <w:t>’S</w:t>
+      </w:r>
+      <w:r>
+        <w:rPr>
+          <w:rFonts w:ascii="Palatino Linotype" w:hAnsi="Palatino Linotype"/>
+          <w:b/>
+          <w:bCs/>
+          <w:sz w:val="20"/>
+          <w:szCs w:val="20"/>
+          <w:u w:val="single"/>
+        </w:rPr>
+        <w:t xml:space="preserve"> </w:t>
+      </w:r>
+      <w:r>
+        <w:rPr>
+          <w:rFonts w:ascii="Palatino Linotype" w:hAnsi="Palatino Linotype"/>
+          <w:b/>
+          <w:bCs/>
+          <w:sz w:val="20"/>
+          <w:szCs w:val="20"/>
+          <w:u w:val="single"/>
+        </w:rPr>
+        <w:t xml:space="preserve">DECISION</w:t>
       </w:r>
     </w:p>
     <w:p>
@@ -593,15 +627,15 @@
           <w:sz w:val="20"/>
           <w:szCs w:val="20"/>
         </w:rPr>
-        <w:t xml:space="preserve">change of plea</w:t>
-      </w:r>
-      <w:r>
-        <w:rPr>
-          <w:rFonts w:ascii="Palatino Linotype" w:hAnsi="Palatino Linotype"/>
-          <w:sz w:val="20"/>
-          <w:szCs w:val="20"/>
-        </w:rPr>
-        <w:t xml:space="preserve"> on March 13, 2022.</w:t>
+        <w:t xml:space="preserve">arraignment</w:t>
+      </w:r>
+      <w:r>
+        <w:rPr>
+          <w:rFonts w:ascii="Palatino Linotype" w:hAnsi="Palatino Linotype"/>
+          <w:sz w:val="20"/>
+          <w:szCs w:val="20"/>
+        </w:rPr>
+        <w:t xml:space="preserve"> on March 15, 2022.</w:t>
       </w:r>
       <w:r>
         <w:rPr>
@@ -628,7 +662,7 @@
           <w:sz w:val="20"/>
           <w:szCs w:val="20"/>
         </w:rPr>
-        <w:t xml:space="preserve"> waived right to counsel. </w:t>
+        <w:t xml:space="preserve"> was represented by  , Private Counsel. </w:t>
       </w:r>
       <w:r>
         <w:rPr>
@@ -742,14 +776,6 @@
       <w:r>
         <w:rPr>
           <w:rFonts w:ascii="Palatino Linotype" w:hAnsi="Palatino Linotype"/>
-          <w:sz w:val="20"/>
-          <w:szCs w:val="20"/>
-        </w:rPr>
-        <w:t xml:space="preserve">R.C. 2943.031. </w:t>
-      </w:r>
-      <w:r>
-        <w:rPr>
-          <w:rFonts w:ascii="Palatino Linotype" w:hAnsi="Palatino Linotype"/>
           <w:vanish/>
           <w:sz w:val="20"/>
           <w:szCs w:val="20"/>
@@ -781,6 +807,14 @@
           <w:szCs w:val="20"/>
         </w:rPr>
         <w:t xml:space="preserve">The Court, finding that the Defendant entered the plea knowingly, intelligently, and voluntarily, accepted the plea and entered the following sentence:</w:t>
+      </w:r>
+      <w:r>
+        <w:rPr>
+          <w:rFonts w:ascii="Palatino Linotype" w:hAnsi="Palatino Linotype"/>
+          <w:sz w:val="20"/>
+          <w:szCs w:val="20"/>
+        </w:rPr>
+        <w:t xml:space="preserve"> </w:t>
       </w:r>
     </w:p>
     <w:p>
@@ -843,7 +877,7 @@
           <w:sz w:val="20"/>
           <w:szCs w:val="20"/>
         </w:rPr>
-        <w:t xml:space="preserve">Prosecutor Diversion Program. The Defendant’s plea and the Court’s findings are set forth in the chart below. The sentence, including any fines, costs and jail days, is SUSPENDED pending Defendant’s completion of the </w:t>
+        <w:t xml:space="preserve">Theft Diversion Program. The Defendant’s plea and the Court’s findings are set forth in the chart below. The sentence, including any fines, costs and jail days, is SUSPENDED pending Defendant’s completion of the </w:t>
       </w:r>
       <w:proofErr w:type="gramStart"/>
       <w:r>
@@ -852,7 +886,7 @@
           <w:sz w:val="20"/>
           <w:szCs w:val="20"/>
         </w:rPr>
-        <w:t xml:space="preserve">Prosecutor Diversion Program</w:t>
+        <w:t xml:space="preserve">Theft Diversion Program</w:t>
       </w:r>
       <w:r>
         <w:rPr>
@@ -868,7 +902,7 @@
           <w:sz w:val="20"/>
           <w:szCs w:val="20"/>
         </w:rPr>
-        <w:t xml:space="preserve">Prosecutor Diversion Program</w:t>
+        <w:t xml:space="preserve">Theft Diversion Program</w:t>
       </w:r>
       <w:r>
         <w:rPr>
@@ -908,16 +942,7 @@
           <w:sz w:val="20"/>
           <w:szCs w:val="20"/>
         </w:rPr>
-        <w:t xml:space="preserve">by </w:t>
-      </w:r>
-      <w:proofErr w:type="gramStart"/>
-      <w:r>
-        <w:rPr>
-          <w:rFonts w:ascii="Palatino Linotype" w:hAnsi="Palatino Linotype"/>
-          <w:sz w:val="20"/>
-          <w:szCs w:val="20"/>
-        </w:rPr>
-        <w:t xml:space="preserve">June 21, 2022</w:t>
+        <w:t xml:space="preserve">by June 21, 2022</w:t>
       </w:r>
       <w:r>
         <w:rPr>
@@ -1289,6 +1314,88 @@
                 <w:sz w:val="20"/>
                 <w:szCs w:val="20"/>
               </w:rPr>
+              <w:t xml:space="preserve">No Contest</w:t>
+            </w:r>
+          </w:p>
+        </w:tc>
+      </w:tr>
+      <w:tr>
+        <w:trPr>
+          <w:jc w:val="center"/>
+        </w:trPr>
+        <w:tc>
+          <w:tcPr>
+            <w:tcW w:w="2182" w:type="dxa"/>
+          </w:tcPr>
+          <w:p>
+            <w:pPr>
+              <w:tabs>
+                <w:tab w:val="left" w:pos="-1080"/>
+                <w:tab w:val="left" w:pos="-720"/>
+                <w:tab w:val="left" w:pos="0"/>
+                <w:tab w:val="left" w:pos="720"/>
+                <w:tab w:val="left" w:pos="1440"/>
+                <w:tab w:val="left" w:pos="2160"/>
+                <w:tab w:val="left" w:pos="2880"/>
+                <w:tab w:val="left" w:pos="3600"/>
+                <w:tab w:val="left" w:pos="4320"/>
+                <w:tab w:val="left" w:pos="4680"/>
+              </w:tabs>
+              <w:rPr>
+                <w:rFonts w:ascii="Palatino Linotype" w:hAnsi="Palatino Linotype"/>
+                <w:b/>
+                <w:bCs/>
+                <w:sz w:val="20"/>
+                <w:szCs w:val="20"/>
+              </w:rPr>
+            </w:pPr>
+            <w:r>
+              <w:rPr>
+                <w:rFonts w:ascii="Palatino Linotype" w:hAnsi="Palatino Linotype"/>
+                <w:b/>
+                <w:bCs/>
+                <w:sz w:val="20"/>
+                <w:szCs w:val="20"/>
+              </w:rPr>
+              <w:t>Finding</w:t>
+            </w:r>
+          </w:p>
+        </w:tc>
+        <w:tc>
+          <w:tcPr>
+            <w:tcW w:w="3289" w:type="dxa"/>
+          </w:tcPr>
+          <w:p>
+            <w:pPr>
+              <w:tabs>
+                <w:tab w:val="left" w:pos="-1080"/>
+                <w:tab w:val="left" w:pos="-720"/>
+                <w:tab w:val="left" w:pos="0"/>
+                <w:tab w:val="left" w:pos="720"/>
+                <w:tab w:val="left" w:pos="1440"/>
+                <w:tab w:val="left" w:pos="2160"/>
+                <w:tab w:val="left" w:pos="2880"/>
+                <w:tab w:val="left" w:pos="3600"/>
+                <w:tab w:val="left" w:pos="4320"/>
+                <w:tab w:val="left" w:pos="4680"/>
+              </w:tabs>
+              <w:rPr>
+                <w:rFonts w:ascii="Palatino Linotype" w:hAnsi="Palatino Linotype"/>
+                <w:b/>
+                <w:bCs/>
+                <w:sz w:val="20"/>
+                <w:szCs w:val="20"/>
+              </w:rPr>
+            </w:pPr>
+            <w:proofErr w:type="gramStart"/>
+            <w:r>
+              <w:rPr>
+                <w:rFonts w:ascii="Palatino Linotype" w:hAnsi="Palatino Linotype"/>
+                <w:b/>
+                <w:bCs/>
+                <w:sz w:val="20"/>
+                <w:szCs w:val="20"/>
+              </w:rPr>
               <w:t xml:space="preserve">Guilty</w:t>
             </w:r>
           </w:p>
@@ -1332,88 +1439,6 @@
                 <w:sz w:val="20"/>
                 <w:szCs w:val="20"/>
               </w:rPr>
-              <w:t>Finding</w:t>
-            </w:r>
-          </w:p>
-        </w:tc>
-        <w:tc>
-          <w:tcPr>
-            <w:tcW w:w="3289" w:type="dxa"/>
-          </w:tcPr>
-          <w:p>
-            <w:pPr>
-              <w:tabs>
-                <w:tab w:val="left" w:pos="-1080"/>
-                <w:tab w:val="left" w:pos="-720"/>
-                <w:tab w:val="left" w:pos="0"/>
-                <w:tab w:val="left" w:pos="720"/>
-                <w:tab w:val="left" w:pos="1440"/>
-                <w:tab w:val="left" w:pos="2160"/>
-                <w:tab w:val="left" w:pos="2880"/>
-                <w:tab w:val="left" w:pos="3600"/>
-                <w:tab w:val="left" w:pos="4320"/>
-                <w:tab w:val="left" w:pos="4680"/>
-              </w:tabs>
-              <w:rPr>
-                <w:rFonts w:ascii="Palatino Linotype" w:hAnsi="Palatino Linotype"/>
-                <w:b/>
-                <w:bCs/>
-                <w:sz w:val="20"/>
-                <w:szCs w:val="20"/>
-              </w:rPr>
-            </w:pPr>
-            <w:proofErr w:type="gramStart"/>
-            <w:r>
-              <w:rPr>
-                <w:rFonts w:ascii="Palatino Linotype" w:hAnsi="Palatino Linotype"/>
-                <w:b/>
-                <w:bCs/>
-                <w:sz w:val="20"/>
-                <w:szCs w:val="20"/>
-              </w:rPr>
-              <w:t xml:space="preserve">Guilty</w:t>
-            </w:r>
-          </w:p>
-        </w:tc>
-      </w:tr>
-      <w:tr>
-        <w:trPr>
-          <w:jc w:val="center"/>
-        </w:trPr>
-        <w:tc>
-          <w:tcPr>
-            <w:tcW w:w="2182" w:type="dxa"/>
-          </w:tcPr>
-          <w:p>
-            <w:pPr>
-              <w:tabs>
-                <w:tab w:val="left" w:pos="-1080"/>
-                <w:tab w:val="left" w:pos="-720"/>
-                <w:tab w:val="left" w:pos="0"/>
-                <w:tab w:val="left" w:pos="720"/>
-                <w:tab w:val="left" w:pos="1440"/>
-                <w:tab w:val="left" w:pos="2160"/>
-                <w:tab w:val="left" w:pos="2880"/>
-                <w:tab w:val="left" w:pos="3600"/>
-                <w:tab w:val="left" w:pos="4320"/>
-                <w:tab w:val="left" w:pos="4680"/>
-              </w:tabs>
-              <w:rPr>
-                <w:rFonts w:ascii="Palatino Linotype" w:hAnsi="Palatino Linotype"/>
-                <w:b/>
-                <w:bCs/>
-                <w:sz w:val="20"/>
-                <w:szCs w:val="20"/>
-              </w:rPr>
-            </w:pPr>
-            <w:r>
-              <w:rPr>
-                <w:rFonts w:ascii="Palatino Linotype" w:hAnsi="Palatino Linotype"/>
-                <w:b/>
-                <w:bCs/>
-                <w:sz w:val="20"/>
-                <w:szCs w:val="20"/>
-              </w:rPr>
               <w:t>Fine Amount</w:t>
             </w:r>
           </w:p>
@@ -1857,7 +1882,7 @@
           <w:szCs w:val="20"/>
           <w:u w:val="single"/>
         </w:rPr>
-        <w:t xml:space="preserve">Prosecutor Diversion Program</w:t>
+        <w:t xml:space="preserve">Theft Diversion Program</w:t>
       </w:r>
       <w:r>
         <w:rPr>
@@ -1894,7 +1919,7 @@
           <w:sz w:val="20"/>
           <w:szCs w:val="20"/>
         </w:rPr>
-        <w:t xml:space="preserve">Prosecutor Diversion Program</w:t>
+        <w:t xml:space="preserve">Theft Diversion Program</w:t>
       </w:r>
       <w:r>
         <w:rPr>
@@ -2083,7 +2108,7 @@
           <w:sz w:val="20"/>
           <w:szCs w:val="20"/>
         </w:rPr>
-        <w:t xml:space="preserve">Judge</w:t>
+        <w:t xml:space="preserve">Magistrate</w:t>
       </w:r>
       <w:r>
         <w:rPr>
@@ -2099,7 +2124,7 @@
           <w:sz w:val="20"/>
           <w:szCs w:val="20"/>
         </w:rPr>
-        <w:t xml:space="preserve">Marianne</w:t>
+        <w:t xml:space="preserve">Amanda</w:t>
       </w:r>
       <w:r>
         <w:rPr>
@@ -2115,7 +2140,7 @@
           <w:sz w:val="20"/>
           <w:szCs w:val="20"/>
         </w:rPr>
-        <w:t xml:space="preserve">Hemmeter</w:t>
+        <w:t xml:space="preserve">Bunner</w:t>
       </w:r>
     </w:p>
     <w:p>
@@ -2135,6 +2160,106 @@
         <w:rPr>
           <w:rFonts w:ascii="Palatino Linotype" w:hAnsi="Palatino Linotype"/>
           <w:bCs/>
+          <w:sz w:val="20"/>
+          <w:szCs w:val="20"/>
+        </w:rPr>
+      </w:pPr>
+      <w:r>
+        <w:rPr>
+          <w:rFonts w:ascii="Palatino Linotype" w:hAnsi="Palatino Linotype"/>
+          <w:sz w:val="20"/>
+          <w:szCs w:val="20"/>
+        </w:rPr>
+        <w:t xml:space="preserve"/>
+      </w:r>
+    </w:p>
+    <w:p>
+      <w:pPr>
+        <w:tabs>
+          <w:tab w:val="center" w:pos="4680"/>
+        </w:tabs>
+        <w:jc w:val="both"/>
+        <w:rPr>
+          <w:rFonts w:ascii="Palatino Linotype" w:hAnsi="Palatino Linotype"/>
+          <w:b/>
+          <w:bCs/>
+          <w:i/>
+          <w:sz w:val="19"/>
+          <w:szCs w:val="19"/>
+        </w:rPr>
+      </w:pPr>
+      <w:r>
+        <w:rPr>
+          <w:rFonts w:ascii="Palatino Linotype" w:hAnsi="Palatino Linotype"/>
+          <w:b/>
+          <w:bCs/>
+          <w:i/>
+          <w:sz w:val="19"/>
+          <w:szCs w:val="19"/>
+        </w:rPr>
+        <w:t xml:space="preserve">Pursuant to Criminal Rule 19(D) and Traffic Rule 14, written objections to this magistrate’s decision must be filed within </w:t>
+      </w:r>
+      <w:r>
+        <w:rPr>
+          <w:rFonts w:ascii="Palatino Linotype" w:hAnsi="Palatino Linotype"/>
+          <w:b/>
+          <w:bCs/>
+          <w:i/>
+          <w:sz w:val="19"/>
+          <w:szCs w:val="19"/>
+        </w:rPr>
+        <w:t>14</w:t>
+      </w:r>
+      <w:r>
+        <w:rPr>
+          <w:rFonts w:ascii="Palatino Linotype" w:hAnsi="Palatino Linotype"/>
+          <w:b/>
+          <w:bCs/>
+          <w:i/>
+          <w:sz w:val="19"/>
+          <w:szCs w:val="19"/>
+        </w:rPr>
+        <w:t xml:space="preserve"> days of the filing of this decision. Any objections must state with specificity the grounds of the objections. </w:t>
+      </w:r>
+      <w:r>
+        <w:rPr>
+          <w:rFonts w:ascii="Palatino Linotype" w:hAnsi="Palatino Linotype"/>
+          <w:b/>
+          <w:bCs/>
+          <w:i/>
+          <w:sz w:val="19"/>
+          <w:szCs w:val="19"/>
+        </w:rPr>
+        <w:t xml:space="preserve">A party shall not assign as error on appeal the court’s adoption of this decision unless the party timely </w:t>
+      </w:r>
+      <w:r>
+        <w:rPr>
+          <w:rFonts w:ascii="Palatino Linotype" w:hAnsi="Palatino Linotype"/>
+          <w:b/>
+          <w:bCs/>
+          <w:i/>
+          <w:sz w:val="19"/>
+          <w:szCs w:val="19"/>
+        </w:rPr>
+        <w:t>files objections.</w:t>
+      </w:r>
+    </w:p>
+    <w:p>
+      <w:pPr>
+        <w:tabs>
+          <w:tab w:val="left" w:pos="-1080"/>
+          <w:tab w:val="left" w:pos="-720"/>
+          <w:tab w:val="left" w:pos="0"/>
+          <w:tab w:val="left" w:pos="720"/>
+          <w:tab w:val="left" w:pos="1440"/>
+          <w:tab w:val="left" w:pos="2160"/>
+          <w:tab w:val="left" w:pos="2880"/>
+          <w:tab w:val="left" w:pos="3600"/>
+          <w:tab w:val="left" w:pos="4320"/>
+          <w:tab w:val="left" w:pos="4680"/>
+        </w:tabs>
+        <w:rPr>
+          <w:rFonts w:ascii="Palatino Linotype" w:hAnsi="Palatino Linotype"/>
           <w:sz w:val="20"/>
           <w:szCs w:val="20"/>
         </w:rPr>
@@ -2547,7 +2672,15 @@
                 <w:sz w:val="20"/>
                 <w:szCs w:val="20"/>
               </w:rPr>
-              <w:t xml:space="preserve">Final Judgment Entry 21CRB01291</w:t>
+              <w:t xml:space="preserve">Magistrate Decision</w:t>
+            </w:r>
+            <w:r>
+              <w:rPr>
+                <w:rFonts w:ascii="Palatino Linotype" w:hAnsi="Palatino Linotype"/>
+                <w:sz w:val="20"/>
+                <w:szCs w:val="20"/>
+              </w:rPr>
+              <w:t xml:space="preserve"> 21CRB01291</w:t>
             </w:r>
           </w:p>
         </w:sdtContent>

</xml_diff>